<commit_message>
fixed logic and report hw2
</commit_message>
<xml_diff>
--- a/ИУ5-53Б Лобанов  ДЗ2.docx
+++ b/ИУ5-53Б Лобанов  ДЗ2.docx
@@ -350,230 +350,81 @@
     </w:p>
     <w:p>
       <w:pPr>
-        <w:pStyle w:val="LO-normal"/>
-        <w:spacing w:after="0" w:line="360" w:lineRule="auto"/>
+        <w:spacing w:after="0" w:line="240" w:lineRule="auto"/>
         <w:ind w:left="10" w:right="368" w:hanging="10"/>
         <w:jc w:val="center"/>
         <w:rPr>
           <w:rFonts w:ascii="Times New Roman" w:eastAsia="Times New Roman" w:hAnsi="Times New Roman" w:cs="Times New Roman"/>
-        </w:rPr>
-      </w:pPr>
-      <w:r>
-        <w:rPr>
-          <w:rFonts w:ascii="Times New Roman" w:eastAsia="Times New Roman" w:hAnsi="Times New Roman" w:cs="Times New Roman"/>
-          <w:sz w:val="28"/>
-          <w:szCs w:val="28"/>
-        </w:rPr>
-        <w:t>Отчёт по домашнему</w:t>
-      </w:r>
-      <w:r>
-        <w:rPr>
-          <w:rFonts w:ascii="Times New Roman" w:eastAsia="Times New Roman" w:hAnsi="Times New Roman" w:cs="Times New Roman"/>
-          <w:sz w:val="28"/>
-          <w:szCs w:val="28"/>
-        </w:rPr>
-        <w:t xml:space="preserve"> </w:t>
-      </w:r>
-      <w:r>
-        <w:rPr>
-          <w:rFonts w:ascii="Times New Roman" w:eastAsia="Times New Roman" w:hAnsi="Times New Roman" w:cs="Times New Roman"/>
-          <w:sz w:val="28"/>
-          <w:szCs w:val="28"/>
-        </w:rPr>
-        <w:t xml:space="preserve">заданию </w:t>
-      </w:r>
-      <w:r>
-        <w:rPr>
-          <w:rFonts w:ascii="Times New Roman" w:eastAsia="Times New Roman" w:hAnsi="Times New Roman" w:cs="Times New Roman"/>
-          <w:sz w:val="28"/>
-          <w:szCs w:val="28"/>
-        </w:rPr>
-        <w:t>№</w:t>
-      </w:r>
-      <w:r>
-        <w:rPr>
-          <w:rFonts w:ascii="Times New Roman" w:eastAsia="Times New Roman" w:hAnsi="Times New Roman" w:cs="Times New Roman"/>
-          <w:sz w:val="28"/>
-          <w:szCs w:val="28"/>
-        </w:rPr>
-        <w:t>2</w:t>
-      </w:r>
-      <w:r>
-        <w:rPr>
-          <w:rFonts w:ascii="Times New Roman" w:eastAsia="Times New Roman" w:hAnsi="Times New Roman" w:cs="Times New Roman"/>
-          <w:sz w:val="28"/>
-          <w:szCs w:val="28"/>
-        </w:rPr>
-        <w:t xml:space="preserve"> </w:t>
-      </w:r>
-      <w:r>
-        <w:rPr>
-          <w:rFonts w:ascii="Times New Roman" w:eastAsia="Times New Roman" w:hAnsi="Times New Roman" w:cs="Times New Roman"/>
-          <w:sz w:val="28"/>
-          <w:szCs w:val="28"/>
-        </w:rPr>
-        <w:t>по дисциплине</w:t>
-      </w:r>
-    </w:p>
-    <w:p>
-      <w:pPr>
-        <w:pStyle w:val="LO-normal"/>
-        <w:spacing w:after="0" w:line="360" w:lineRule="auto"/>
+          <w:sz w:val="28"/>
+          <w:szCs w:val="28"/>
+        </w:rPr>
+      </w:pPr>
+      <w:r>
+        <w:rPr>
+          <w:rFonts w:ascii="Times New Roman" w:eastAsia="Times New Roman" w:hAnsi="Times New Roman" w:cs="Times New Roman"/>
+          <w:sz w:val="28"/>
+          <w:szCs w:val="28"/>
+        </w:rPr>
+        <w:t>Курс «</w:t>
+      </w:r>
+      <w:r>
+        <w:rPr>
+          <w:rFonts w:ascii="Times New Roman" w:eastAsia="Times New Roman" w:hAnsi="Times New Roman" w:cs="Times New Roman"/>
+          <w:sz w:val="28"/>
+          <w:szCs w:val="28"/>
+        </w:rPr>
+        <w:t>Операционные системы</w:t>
+      </w:r>
+      <w:r>
+        <w:rPr>
+          <w:rFonts w:ascii="Times New Roman" w:eastAsia="Times New Roman" w:hAnsi="Times New Roman" w:cs="Times New Roman"/>
+          <w:sz w:val="28"/>
+          <w:szCs w:val="28"/>
+        </w:rPr>
+        <w:t>»</w:t>
+      </w:r>
+    </w:p>
+    <w:p>
+      <w:pPr>
+        <w:spacing w:after="0" w:line="240" w:lineRule="auto"/>
         <w:ind w:left="10" w:right="368" w:hanging="10"/>
         <w:jc w:val="center"/>
         <w:rPr>
           <w:rFonts w:ascii="Times New Roman" w:eastAsia="Times New Roman" w:hAnsi="Times New Roman" w:cs="Times New Roman"/>
-        </w:rPr>
-      </w:pPr>
-      <w:r>
-        <w:rPr>
-          <w:rFonts w:ascii="Times New Roman" w:eastAsia="Times New Roman" w:hAnsi="Times New Roman" w:cs="Times New Roman"/>
-          <w:sz w:val="28"/>
-          <w:szCs w:val="28"/>
-        </w:rPr>
-        <w:t>Сети и телекоммуникации</w:t>
-      </w:r>
-    </w:p>
-    <w:p>
-      <w:pPr>
-        <w:pStyle w:val="LO-normal"/>
-        <w:spacing w:after="0" w:line="360" w:lineRule="auto"/>
-        <w:ind w:left="10" w:right="368" w:hanging="10"/>
-        <w:jc w:val="center"/>
-        <w:rPr>
-          <w:rFonts w:ascii="Times New Roman" w:eastAsia="Times New Roman" w:hAnsi="Times New Roman" w:cs="Times New Roman"/>
-        </w:rPr>
-      </w:pPr>
-      <w:r>
-        <w:rPr>
-          <w:rFonts w:ascii="Times New Roman" w:eastAsia="Times New Roman" w:hAnsi="Times New Roman" w:cs="Times New Roman"/>
-          <w:sz w:val="28"/>
-          <w:szCs w:val="28"/>
-        </w:rPr>
-        <w:t>“</w:t>
-      </w:r>
-      <w:r>
-        <w:rPr>
-          <w:rFonts w:ascii="Times New Roman" w:eastAsia="Times New Roman" w:hAnsi="Times New Roman" w:cs="Times New Roman"/>
-          <w:sz w:val="28"/>
-          <w:szCs w:val="28"/>
-        </w:rPr>
-        <w:t xml:space="preserve">Реализация поверх </w:t>
-      </w:r>
-      <w:proofErr w:type="spellStart"/>
-      <w:r>
-        <w:rPr>
-          <w:rFonts w:ascii="Times New Roman" w:eastAsia="Times New Roman" w:hAnsi="Times New Roman" w:cs="Times New Roman"/>
-          <w:sz w:val="28"/>
-          <w:szCs w:val="28"/>
-        </w:rPr>
-        <w:t>long</w:t>
-      </w:r>
-      <w:proofErr w:type="spellEnd"/>
-      <w:r>
-        <w:rPr>
-          <w:rFonts w:ascii="Times New Roman" w:eastAsia="Times New Roman" w:hAnsi="Times New Roman" w:cs="Times New Roman"/>
-          <w:sz w:val="28"/>
-          <w:szCs w:val="28"/>
-        </w:rPr>
-        <w:t xml:space="preserve"> </w:t>
-      </w:r>
-      <w:proofErr w:type="spellStart"/>
-      <w:r>
-        <w:rPr>
-          <w:rFonts w:ascii="Times New Roman" w:eastAsia="Times New Roman" w:hAnsi="Times New Roman" w:cs="Times New Roman"/>
-          <w:sz w:val="28"/>
-          <w:szCs w:val="28"/>
-        </w:rPr>
-        <w:t>polling</w:t>
-      </w:r>
-      <w:proofErr w:type="spellEnd"/>
-      <w:r>
-        <w:rPr>
-          <w:rFonts w:ascii="Times New Roman" w:eastAsia="Times New Roman" w:hAnsi="Times New Roman" w:cs="Times New Roman"/>
-          <w:sz w:val="28"/>
-          <w:szCs w:val="28"/>
-        </w:rPr>
-        <w:t xml:space="preserve"> своего канального</w:t>
-      </w:r>
-      <w:r>
-        <w:rPr>
-          <w:rFonts w:ascii="Times New Roman" w:eastAsia="Times New Roman" w:hAnsi="Times New Roman" w:cs="Times New Roman"/>
-          <w:sz w:val="28"/>
-          <w:szCs w:val="28"/>
-        </w:rPr>
-        <w:t xml:space="preserve"> </w:t>
-      </w:r>
-      <w:r>
-        <w:rPr>
-          <w:rFonts w:ascii="Times New Roman" w:eastAsia="Times New Roman" w:hAnsi="Times New Roman" w:cs="Times New Roman"/>
-          <w:sz w:val="28"/>
-          <w:szCs w:val="28"/>
-        </w:rPr>
-        <w:t>уровня</w:t>
-      </w:r>
-      <w:r>
-        <w:rPr>
-          <w:rFonts w:ascii="Times New Roman" w:eastAsia="Times New Roman" w:hAnsi="Times New Roman" w:cs="Times New Roman"/>
-          <w:sz w:val="28"/>
-          <w:szCs w:val="28"/>
-        </w:rPr>
-        <w:t xml:space="preserve"> для исправления ош</w:t>
-      </w:r>
-      <w:r>
-        <w:rPr>
-          <w:rFonts w:ascii="Times New Roman" w:eastAsia="Times New Roman" w:hAnsi="Times New Roman" w:cs="Times New Roman"/>
-          <w:sz w:val="28"/>
-          <w:szCs w:val="28"/>
-        </w:rPr>
-        <w:t>ибок</w:t>
-      </w:r>
-      <w:r>
-        <w:rPr>
-          <w:rFonts w:ascii="Times New Roman" w:eastAsia="Times New Roman" w:hAnsi="Times New Roman" w:cs="Times New Roman"/>
-          <w:sz w:val="28"/>
-          <w:szCs w:val="28"/>
-        </w:rPr>
-        <w:t xml:space="preserve">” </w:t>
-      </w:r>
-    </w:p>
-    <w:p>
-      <w:pPr>
-        <w:pStyle w:val="LO-normal"/>
-        <w:spacing w:after="0" w:line="360" w:lineRule="auto"/>
-        <w:ind w:left="10" w:right="368" w:hanging="10"/>
-        <w:jc w:val="center"/>
-        <w:rPr>
-          <w:rFonts w:ascii="Times New Roman" w:eastAsia="Times New Roman" w:hAnsi="Times New Roman" w:cs="Times New Roman"/>
-          <w:sz w:val="28"/>
-          <w:szCs w:val="28"/>
-        </w:rPr>
-      </w:pPr>
-    </w:p>
-    <w:p>
-      <w:pPr>
-        <w:pStyle w:val="LO-normal"/>
-        <w:spacing w:after="0" w:line="360" w:lineRule="auto"/>
-        <w:ind w:left="10" w:right="368" w:hanging="10"/>
-        <w:jc w:val="center"/>
-        <w:rPr>
-          <w:rFonts w:ascii="Times New Roman" w:eastAsia="Times New Roman" w:hAnsi="Times New Roman" w:cs="Times New Roman"/>
-          <w:sz w:val="28"/>
-          <w:szCs w:val="28"/>
-        </w:rPr>
-      </w:pPr>
-    </w:p>
-    <w:p>
-      <w:pPr>
-        <w:pStyle w:val="LO-normal"/>
-        <w:spacing w:after="0"/>
-        <w:ind w:right="280"/>
-        <w:rPr>
-          <w:rFonts w:ascii="Times New Roman" w:eastAsia="Times New Roman" w:hAnsi="Times New Roman" w:cs="Times New Roman"/>
-          <w:sz w:val="28"/>
-          <w:szCs w:val="28"/>
-        </w:rPr>
-      </w:pPr>
+          <w:sz w:val="28"/>
+          <w:szCs w:val="28"/>
+        </w:rPr>
+      </w:pPr>
+      <w:r>
+        <w:rPr>
+          <w:rFonts w:ascii="Times New Roman" w:eastAsia="Times New Roman" w:hAnsi="Times New Roman" w:cs="Times New Roman"/>
+          <w:sz w:val="28"/>
+          <w:szCs w:val="28"/>
+        </w:rPr>
+        <w:t>Домашнее задание №2</w:t>
+      </w:r>
+    </w:p>
+    <w:p>
+      <w:pPr>
+        <w:pStyle w:val="21"/>
+        <w:ind w:left="2832" w:firstLine="708"/>
+        <w:rPr>
+          <w:szCs w:val="28"/>
+        </w:rPr>
+      </w:pPr>
+      <w:r>
+        <w:rPr>
+          <w:szCs w:val="28"/>
+        </w:rPr>
+        <w:t>«</w:t>
+      </w:r>
+      <w:r>
+        <w:rPr>
+          <w:bCs/>
+          <w:szCs w:val="28"/>
+        </w:rPr>
+        <w:t>Код Хэмминга»</w:t>
+      </w:r>
     </w:p>
     <w:p>
       <w:pPr>
@@ -631,7 +482,34 @@
       <w:pPr>
         <w:pStyle w:val="LO-normal"/>
         <w:spacing w:after="0"/>
-        <w:ind w:right="280"/>
+        <w:ind w:left="11" w:right="280" w:hanging="11"/>
+        <w:jc w:val="right"/>
+        <w:rPr>
+          <w:rFonts w:ascii="Times New Roman" w:eastAsia="Times New Roman" w:hAnsi="Times New Roman" w:cs="Times New Roman"/>
+          <w:sz w:val="28"/>
+          <w:szCs w:val="28"/>
+        </w:rPr>
+      </w:pPr>
+    </w:p>
+    <w:p>
+      <w:pPr>
+        <w:pStyle w:val="LO-normal"/>
+        <w:spacing w:after="0"/>
+        <w:ind w:left="11" w:right="280" w:hanging="11"/>
+        <w:jc w:val="right"/>
+        <w:rPr>
+          <w:rFonts w:ascii="Times New Roman" w:eastAsia="Times New Roman" w:hAnsi="Times New Roman" w:cs="Times New Roman"/>
+          <w:sz w:val="28"/>
+          <w:szCs w:val="28"/>
+        </w:rPr>
+      </w:pPr>
+    </w:p>
+    <w:p>
+      <w:pPr>
+        <w:pStyle w:val="LO-normal"/>
+        <w:spacing w:after="0"/>
+        <w:ind w:left="11" w:right="280" w:hanging="11"/>
+        <w:jc w:val="right"/>
         <w:rPr>
           <w:rFonts w:ascii="Times New Roman" w:eastAsia="Times New Roman" w:hAnsi="Times New Roman" w:cs="Times New Roman"/>
           <w:sz w:val="28"/>
@@ -885,6 +763,73 @@
         <w:jc w:val="center"/>
         <w:rPr>
           <w:rFonts w:ascii="Times New Roman" w:eastAsia="Times New Roman" w:hAnsi="Times New Roman" w:cs="Times New Roman"/>
+          <w:sz w:val="28"/>
+          <w:szCs w:val="28"/>
+        </w:rPr>
+      </w:pPr>
+    </w:p>
+    <w:p>
+      <w:pPr>
+        <w:pStyle w:val="LO-normal"/>
+        <w:spacing w:after="0"/>
+        <w:ind w:left="11" w:right="280" w:hanging="11"/>
+        <w:jc w:val="center"/>
+        <w:rPr>
+          <w:rFonts w:ascii="Times New Roman" w:eastAsia="Times New Roman" w:hAnsi="Times New Roman" w:cs="Times New Roman"/>
+          <w:sz w:val="28"/>
+          <w:szCs w:val="28"/>
+        </w:rPr>
+      </w:pPr>
+    </w:p>
+    <w:p>
+      <w:pPr>
+        <w:pStyle w:val="LO-normal"/>
+        <w:spacing w:after="0"/>
+        <w:ind w:left="11" w:right="280" w:hanging="11"/>
+        <w:jc w:val="center"/>
+        <w:rPr>
+          <w:rFonts w:ascii="Times New Roman" w:eastAsia="Times New Roman" w:hAnsi="Times New Roman" w:cs="Times New Roman"/>
+          <w:sz w:val="28"/>
+          <w:szCs w:val="28"/>
+        </w:rPr>
+      </w:pPr>
+    </w:p>
+    <w:p>
+      <w:pPr>
+        <w:pStyle w:val="LO-normal"/>
+        <w:spacing w:after="0"/>
+        <w:ind w:left="11" w:right="280" w:hanging="11"/>
+        <w:jc w:val="center"/>
+        <w:rPr>
+          <w:rFonts w:ascii="Times New Roman" w:eastAsia="Times New Roman" w:hAnsi="Times New Roman" w:cs="Times New Roman"/>
+          <w:sz w:val="28"/>
+          <w:szCs w:val="28"/>
+        </w:rPr>
+      </w:pPr>
+    </w:p>
+    <w:p>
+      <w:pPr>
+        <w:pStyle w:val="LO-normal"/>
+        <w:spacing w:after="0"/>
+        <w:ind w:left="11" w:right="280" w:hanging="11"/>
+        <w:jc w:val="center"/>
+        <w:rPr>
+          <w:rFonts w:ascii="Times New Roman" w:eastAsia="Times New Roman" w:hAnsi="Times New Roman" w:cs="Times New Roman"/>
+          <w:sz w:val="28"/>
+          <w:szCs w:val="28"/>
+        </w:rPr>
+      </w:pPr>
+    </w:p>
+    <w:p>
+      <w:pPr>
+        <w:pStyle w:val="LO-normal"/>
+        <w:spacing w:after="0"/>
+        <w:ind w:left="11" w:right="280" w:hanging="11"/>
+        <w:jc w:val="center"/>
+        <w:rPr>
+          <w:rFonts w:ascii="Times New Roman" w:eastAsia="Times New Roman" w:hAnsi="Times New Roman" w:cs="Times New Roman"/>
+          <w:sz w:val="28"/>
+          <w:szCs w:val="28"/>
         </w:rPr>
       </w:pPr>
       <w:r>
@@ -1430,18 +1375,24 @@
           <w:sz w:val="28"/>
           <w:szCs w:val="28"/>
         </w:rPr>
-        <w:t xml:space="preserve">кода </w:t>
-      </w:r>
-      <w:proofErr w:type="spellStart"/>
-      <w:r>
-        <w:rPr>
-          <w:rFonts w:ascii="Times New Roman" w:eastAsia="Times New Roman" w:hAnsi="Times New Roman" w:cs="Times New Roman"/>
-          <w:sz w:val="28"/>
-          <w:szCs w:val="28"/>
-        </w:rPr>
-        <w:t>Хэммига</w:t>
-      </w:r>
-      <w:proofErr w:type="spellEnd"/>
+        <w:t>кода Хэмми</w:t>
+      </w:r>
+      <w:r>
+        <w:rPr>
+          <w:rFonts w:ascii="Times New Roman" w:eastAsia="Times New Roman" w:hAnsi="Times New Roman" w:cs="Times New Roman"/>
+          <w:sz w:val="28"/>
+          <w:szCs w:val="28"/>
+        </w:rPr>
+        <w:t>н</w:t>
+      </w:r>
+      <w:r>
+        <w:rPr>
+          <w:rFonts w:ascii="Times New Roman" w:eastAsia="Times New Roman" w:hAnsi="Times New Roman" w:cs="Times New Roman"/>
+          <w:sz w:val="28"/>
+          <w:szCs w:val="28"/>
+        </w:rPr>
+        <w:t>га</w:t>
+      </w:r>
       <w:r>
         <w:rPr>
           <w:rFonts w:ascii="Times New Roman" w:eastAsia="Times New Roman" w:hAnsi="Times New Roman" w:cs="Times New Roman"/>
@@ -1741,229 +1692,19 @@
           <w:sz w:val="28"/>
           <w:szCs w:val="28"/>
         </w:rPr>
-        <w:t>Веб-приложение встречает экраном, который приведён на рисунке 1. Здесь</w:t>
-      </w:r>
-      <w:r>
-        <w:rPr>
-          <w:rFonts w:ascii="Times New Roman" w:eastAsia="Times New Roman" w:hAnsi="Times New Roman" w:cs="Times New Roman"/>
-          <w:sz w:val="28"/>
-          <w:szCs w:val="28"/>
-          <w:lang w:val="en-US"/>
-        </w:rPr>
-        <w:t xml:space="preserve"> </w:t>
-      </w:r>
-      <w:r>
-        <w:rPr>
-          <w:rFonts w:ascii="Times New Roman" w:eastAsia="Times New Roman" w:hAnsi="Times New Roman" w:cs="Times New Roman"/>
-          <w:sz w:val="28"/>
-          <w:szCs w:val="28"/>
-        </w:rPr>
-        <w:t>есть</w:t>
-      </w:r>
-      <w:r>
-        <w:rPr>
-          <w:rFonts w:ascii="Times New Roman" w:eastAsia="Times New Roman" w:hAnsi="Times New Roman" w:cs="Times New Roman"/>
-          <w:sz w:val="28"/>
-          <w:szCs w:val="28"/>
-          <w:lang w:val="en-US"/>
-        </w:rPr>
-        <w:t xml:space="preserve"> </w:t>
-      </w:r>
-      <w:r>
-        <w:rPr>
-          <w:rFonts w:ascii="Times New Roman" w:eastAsia="Times New Roman" w:hAnsi="Times New Roman" w:cs="Times New Roman"/>
-          <w:sz w:val="28"/>
-          <w:szCs w:val="28"/>
-        </w:rPr>
-        <w:t>кнопка</w:t>
-      </w:r>
-      <w:r>
-        <w:rPr>
-          <w:rFonts w:ascii="Times New Roman" w:eastAsia="Times New Roman" w:hAnsi="Times New Roman" w:cs="Times New Roman"/>
-          <w:sz w:val="28"/>
-          <w:szCs w:val="28"/>
-          <w:lang w:val="en-US"/>
-        </w:rPr>
-        <w:t xml:space="preserve"> «</w:t>
-      </w:r>
-      <w:r>
-        <w:rPr>
-          <w:rFonts w:ascii="Times New Roman" w:eastAsia="Times New Roman" w:hAnsi="Times New Roman" w:cs="Times New Roman"/>
-          <w:sz w:val="28"/>
-          <w:szCs w:val="28"/>
-          <w:lang w:val="en-US"/>
-        </w:rPr>
-        <w:t>Connect</w:t>
-      </w:r>
-      <w:r>
-        <w:rPr>
-          <w:rFonts w:ascii="Times New Roman" w:eastAsia="Times New Roman" w:hAnsi="Times New Roman" w:cs="Times New Roman"/>
-          <w:sz w:val="28"/>
-          <w:szCs w:val="28"/>
-          <w:lang w:val="en-US"/>
-        </w:rPr>
-        <w:t xml:space="preserve"> </w:t>
-      </w:r>
-      <w:r>
-        <w:rPr>
-          <w:rFonts w:ascii="Times New Roman" w:eastAsia="Times New Roman" w:hAnsi="Times New Roman" w:cs="Times New Roman"/>
-          <w:sz w:val="28"/>
-          <w:szCs w:val="28"/>
-          <w:lang w:val="en-US"/>
-        </w:rPr>
-        <w:t>to</w:t>
-      </w:r>
-      <w:r>
-        <w:rPr>
-          <w:rFonts w:ascii="Times New Roman" w:eastAsia="Times New Roman" w:hAnsi="Times New Roman" w:cs="Times New Roman"/>
-          <w:sz w:val="28"/>
-          <w:szCs w:val="28"/>
-          <w:lang w:val="en-US"/>
-        </w:rPr>
-        <w:t xml:space="preserve"> </w:t>
-      </w:r>
-      <w:r>
-        <w:rPr>
-          <w:rFonts w:ascii="Times New Roman" w:eastAsia="Times New Roman" w:hAnsi="Times New Roman" w:cs="Times New Roman"/>
-          <w:sz w:val="28"/>
-          <w:szCs w:val="28"/>
-          <w:lang w:val="en-US"/>
-        </w:rPr>
-        <w:t>the</w:t>
-      </w:r>
-      <w:r>
-        <w:rPr>
-          <w:rFonts w:ascii="Times New Roman" w:eastAsia="Times New Roman" w:hAnsi="Times New Roman" w:cs="Times New Roman"/>
-          <w:sz w:val="28"/>
-          <w:szCs w:val="28"/>
-          <w:lang w:val="en-US"/>
-        </w:rPr>
-        <w:t xml:space="preserve"> </w:t>
-      </w:r>
-      <w:r>
-        <w:rPr>
-          <w:rFonts w:ascii="Times New Roman" w:eastAsia="Times New Roman" w:hAnsi="Times New Roman" w:cs="Times New Roman"/>
-          <w:sz w:val="28"/>
-          <w:szCs w:val="28"/>
-          <w:lang w:val="en-US"/>
-        </w:rPr>
-        <w:t>server</w:t>
-      </w:r>
-      <w:r>
-        <w:rPr>
-          <w:rFonts w:ascii="Times New Roman" w:eastAsia="Times New Roman" w:hAnsi="Times New Roman" w:cs="Times New Roman"/>
-          <w:sz w:val="28"/>
-          <w:szCs w:val="28"/>
-          <w:lang w:val="en-US"/>
-        </w:rPr>
-        <w:t xml:space="preserve">» </w:t>
-      </w:r>
-      <w:r>
-        <w:rPr>
-          <w:rFonts w:ascii="Times New Roman" w:eastAsia="Times New Roman" w:hAnsi="Times New Roman" w:cs="Times New Roman"/>
-          <w:sz w:val="28"/>
-          <w:szCs w:val="28"/>
-        </w:rPr>
-        <w:t>и</w:t>
-      </w:r>
-      <w:r>
-        <w:rPr>
-          <w:rFonts w:ascii="Times New Roman" w:eastAsia="Times New Roman" w:hAnsi="Times New Roman" w:cs="Times New Roman"/>
-          <w:sz w:val="28"/>
-          <w:szCs w:val="28"/>
-          <w:lang w:val="en-US"/>
-        </w:rPr>
-        <w:t xml:space="preserve"> «</w:t>
-      </w:r>
-      <w:r>
-        <w:rPr>
-          <w:rFonts w:ascii="Times New Roman" w:eastAsia="Times New Roman" w:hAnsi="Times New Roman" w:cs="Times New Roman"/>
-          <w:sz w:val="28"/>
-          <w:szCs w:val="28"/>
-          <w:lang w:val="en-US"/>
-        </w:rPr>
-        <w:t>End the connection to the server</w:t>
-      </w:r>
-      <w:r>
-        <w:rPr>
-          <w:rFonts w:ascii="Times New Roman" w:eastAsia="Times New Roman" w:hAnsi="Times New Roman" w:cs="Times New Roman"/>
-          <w:sz w:val="28"/>
-          <w:szCs w:val="28"/>
-          <w:lang w:val="en-US"/>
-        </w:rPr>
-        <w:t xml:space="preserve">». </w:t>
-      </w:r>
-      <w:r>
-        <w:rPr>
-          <w:rFonts w:ascii="Times New Roman" w:eastAsia="Times New Roman" w:hAnsi="Times New Roman" w:cs="Times New Roman"/>
-          <w:sz w:val="28"/>
-          <w:szCs w:val="28"/>
-        </w:rPr>
-        <w:t xml:space="preserve">Ниже располагается поле для вывода </w:t>
-      </w:r>
-      <w:r>
-        <w:rPr>
-          <w:rFonts w:ascii="Times New Roman" w:eastAsia="Times New Roman" w:hAnsi="Times New Roman" w:cs="Times New Roman"/>
-          <w:sz w:val="28"/>
-          <w:szCs w:val="28"/>
-        </w:rPr>
-        <w:t xml:space="preserve">списка ответов бэкенда на запрос </w:t>
-      </w:r>
-      <w:proofErr w:type="spellStart"/>
-      <w:r>
-        <w:rPr>
-          <w:rFonts w:ascii="Times New Roman" w:eastAsia="Times New Roman" w:hAnsi="Times New Roman" w:cs="Times New Roman"/>
-          <w:sz w:val="28"/>
-          <w:szCs w:val="28"/>
-        </w:rPr>
-        <w:t>фронтенда</w:t>
-      </w:r>
-      <w:proofErr w:type="spellEnd"/>
-      <w:r>
-        <w:rPr>
-          <w:rFonts w:ascii="Times New Roman" w:eastAsia="Times New Roman" w:hAnsi="Times New Roman" w:cs="Times New Roman"/>
-          <w:sz w:val="28"/>
-          <w:szCs w:val="28"/>
-        </w:rPr>
-        <w:t>.</w:t>
-      </w:r>
-    </w:p>
-    <w:p>
-      <w:pPr>
-        <w:pStyle w:val="LO-normal"/>
-        <w:tabs>
-          <w:tab w:val="left" w:pos="3132"/>
-        </w:tabs>
-        <w:spacing w:after="0" w:line="240" w:lineRule="auto"/>
-        <w:ind w:firstLine="567"/>
-        <w:rPr>
-          <w:rFonts w:ascii="Times New Roman" w:eastAsia="Times New Roman" w:hAnsi="Times New Roman" w:cs="Times New Roman"/>
-          <w:b/>
-          <w:sz w:val="28"/>
-          <w:szCs w:val="28"/>
-        </w:rPr>
-      </w:pPr>
-      <w:r>
-        <w:rPr>
-          <w:rFonts w:ascii="Times New Roman" w:eastAsia="Times New Roman" w:hAnsi="Times New Roman" w:cs="Times New Roman"/>
-          <w:b/>
-          <w:noProof/>
-          <w:sz w:val="28"/>
-          <w:szCs w:val="28"/>
-        </w:rPr>
         <w:drawing>
-          <wp:anchor distT="0" distB="0" distL="114300" distR="114300" simplePos="0" relativeHeight="251658240" behindDoc="0" locked="0" layoutInCell="1" allowOverlap="1" wp14:anchorId="54A8B4A2">
+          <wp:anchor distT="0" distB="0" distL="114300" distR="114300" simplePos="0" relativeHeight="251661312" behindDoc="0" locked="0" layoutInCell="1" allowOverlap="1" wp14:anchorId="4B096144">
             <wp:simplePos x="0" y="0"/>
             <wp:positionH relativeFrom="column">
-              <wp:posOffset>-766696</wp:posOffset>
+              <wp:posOffset>-176663</wp:posOffset>
             </wp:positionH>
             <wp:positionV relativeFrom="paragraph">
-              <wp:posOffset>235009</wp:posOffset>
+              <wp:posOffset>999461</wp:posOffset>
             </wp:positionV>
-            <wp:extent cx="7055877" cy="1950454"/>
-            <wp:effectExtent l="0" t="0" r="0" b="5715"/>
+            <wp:extent cx="5940425" cy="1630680"/>
+            <wp:effectExtent l="0" t="0" r="3175" b="0"/>
             <wp:wrapSquare wrapText="bothSides"/>
-            <wp:docPr id="1120161416" name="Picture 1"/>
+            <wp:docPr id="238578384" name="Picture 1"/>
             <wp:cNvGraphicFramePr>
               <a:graphicFrameLocks xmlns:a="http://schemas.openxmlformats.org/drawingml/2006/main" noChangeAspect="1"/>
             </wp:cNvGraphicFramePr>
@@ -1971,7 +1712,7 @@
               <a:graphicData uri="http://schemas.openxmlformats.org/drawingml/2006/picture">
                 <pic:pic xmlns:pic="http://schemas.openxmlformats.org/drawingml/2006/picture">
                   <pic:nvPicPr>
-                    <pic:cNvPr id="1120161416" name=""/>
+                    <pic:cNvPr id="238578384" name=""/>
                     <pic:cNvPicPr/>
                   </pic:nvPicPr>
                   <pic:blipFill>
@@ -1989,7 +1730,7 @@
                   <pic:spPr>
                     <a:xfrm>
                       <a:off x="0" y="0"/>
-                      <a:ext cx="7055877" cy="1950454"/>
+                      <a:ext cx="5940425" cy="1630680"/>
                     </a:xfrm>
                     <a:prstGeom prst="rect">
                       <a:avLst/>
@@ -2007,16 +1748,180 @@
           </wp:anchor>
         </w:drawing>
       </w:r>
+      <w:r>
+        <w:rPr>
+          <w:rFonts w:ascii="Times New Roman" w:eastAsia="Times New Roman" w:hAnsi="Times New Roman" w:cs="Times New Roman"/>
+          <w:sz w:val="28"/>
+          <w:szCs w:val="28"/>
+        </w:rPr>
+        <w:t>Веб-приложение встречает экраном, который приведён на рисунке 1. Здесь</w:t>
+      </w:r>
+      <w:r>
+        <w:rPr>
+          <w:rFonts w:ascii="Times New Roman" w:eastAsia="Times New Roman" w:hAnsi="Times New Roman" w:cs="Times New Roman"/>
+          <w:sz w:val="28"/>
+          <w:szCs w:val="28"/>
+          <w:lang w:val="en-US"/>
+        </w:rPr>
+        <w:t xml:space="preserve"> </w:t>
+      </w:r>
+      <w:r>
+        <w:rPr>
+          <w:rFonts w:ascii="Times New Roman" w:eastAsia="Times New Roman" w:hAnsi="Times New Roman" w:cs="Times New Roman"/>
+          <w:sz w:val="28"/>
+          <w:szCs w:val="28"/>
+        </w:rPr>
+        <w:t>есть</w:t>
+      </w:r>
+      <w:r>
+        <w:rPr>
+          <w:rFonts w:ascii="Times New Roman" w:eastAsia="Times New Roman" w:hAnsi="Times New Roman" w:cs="Times New Roman"/>
+          <w:sz w:val="28"/>
+          <w:szCs w:val="28"/>
+          <w:lang w:val="en-US"/>
+        </w:rPr>
+        <w:t xml:space="preserve"> </w:t>
+      </w:r>
+      <w:r>
+        <w:rPr>
+          <w:rFonts w:ascii="Times New Roman" w:eastAsia="Times New Roman" w:hAnsi="Times New Roman" w:cs="Times New Roman"/>
+          <w:sz w:val="28"/>
+          <w:szCs w:val="28"/>
+        </w:rPr>
+        <w:t>кнопка</w:t>
+      </w:r>
+      <w:r>
+        <w:rPr>
+          <w:rFonts w:ascii="Times New Roman" w:eastAsia="Times New Roman" w:hAnsi="Times New Roman" w:cs="Times New Roman"/>
+          <w:sz w:val="28"/>
+          <w:szCs w:val="28"/>
+          <w:lang w:val="en-US"/>
+        </w:rPr>
+        <w:t xml:space="preserve"> «</w:t>
+      </w:r>
+      <w:r>
+        <w:rPr>
+          <w:rFonts w:ascii="Times New Roman" w:eastAsia="Times New Roman" w:hAnsi="Times New Roman" w:cs="Times New Roman"/>
+          <w:sz w:val="28"/>
+          <w:szCs w:val="28"/>
+        </w:rPr>
+        <w:t>Начать</w:t>
+      </w:r>
+      <w:r>
+        <w:rPr>
+          <w:rFonts w:ascii="Times New Roman" w:eastAsia="Times New Roman" w:hAnsi="Times New Roman" w:cs="Times New Roman"/>
+          <w:sz w:val="28"/>
+          <w:szCs w:val="28"/>
+          <w:lang w:val="en-US"/>
+        </w:rPr>
+        <w:t xml:space="preserve"> </w:t>
+      </w:r>
+      <w:r>
+        <w:rPr>
+          <w:rFonts w:ascii="Times New Roman" w:eastAsia="Times New Roman" w:hAnsi="Times New Roman" w:cs="Times New Roman"/>
+          <w:sz w:val="28"/>
+          <w:szCs w:val="28"/>
+        </w:rPr>
+        <w:t>соединение</w:t>
+      </w:r>
+      <w:r>
+        <w:rPr>
+          <w:rFonts w:ascii="Times New Roman" w:eastAsia="Times New Roman" w:hAnsi="Times New Roman" w:cs="Times New Roman"/>
+          <w:sz w:val="28"/>
+          <w:szCs w:val="28"/>
+          <w:lang w:val="en-US"/>
+        </w:rPr>
+        <w:t xml:space="preserve">» </w:t>
+      </w:r>
+      <w:r>
+        <w:rPr>
+          <w:rFonts w:ascii="Times New Roman" w:eastAsia="Times New Roman" w:hAnsi="Times New Roman" w:cs="Times New Roman"/>
+          <w:sz w:val="28"/>
+          <w:szCs w:val="28"/>
+        </w:rPr>
+        <w:t>и</w:t>
+      </w:r>
+      <w:r>
+        <w:rPr>
+          <w:rFonts w:ascii="Times New Roman" w:eastAsia="Times New Roman" w:hAnsi="Times New Roman" w:cs="Times New Roman"/>
+          <w:sz w:val="28"/>
+          <w:szCs w:val="28"/>
+          <w:lang w:val="en-US"/>
+        </w:rPr>
+        <w:t xml:space="preserve"> «</w:t>
+      </w:r>
+      <w:r>
+        <w:rPr>
+          <w:rFonts w:ascii="Times New Roman" w:eastAsia="Times New Roman" w:hAnsi="Times New Roman" w:cs="Times New Roman"/>
+          <w:sz w:val="28"/>
+          <w:szCs w:val="28"/>
+        </w:rPr>
+        <w:t>Завершить соединение</w:t>
+      </w:r>
+      <w:r>
+        <w:rPr>
+          <w:rFonts w:ascii="Times New Roman" w:eastAsia="Times New Roman" w:hAnsi="Times New Roman" w:cs="Times New Roman"/>
+          <w:sz w:val="28"/>
+          <w:szCs w:val="28"/>
+          <w:lang w:val="en-US"/>
+        </w:rPr>
+        <w:t xml:space="preserve">». </w:t>
+      </w:r>
+      <w:r>
+        <w:rPr>
+          <w:rFonts w:ascii="Times New Roman" w:eastAsia="Times New Roman" w:hAnsi="Times New Roman" w:cs="Times New Roman"/>
+          <w:sz w:val="28"/>
+          <w:szCs w:val="28"/>
+        </w:rPr>
+        <w:t xml:space="preserve">Ниже располагается поле для вывода </w:t>
+      </w:r>
+      <w:r>
+        <w:rPr>
+          <w:rFonts w:ascii="Times New Roman" w:eastAsia="Times New Roman" w:hAnsi="Times New Roman" w:cs="Times New Roman"/>
+          <w:sz w:val="28"/>
+          <w:szCs w:val="28"/>
+        </w:rPr>
+        <w:t xml:space="preserve">списка ответов бэкенда на запрос </w:t>
+      </w:r>
+      <w:proofErr w:type="spellStart"/>
+      <w:r>
+        <w:rPr>
+          <w:rFonts w:ascii="Times New Roman" w:eastAsia="Times New Roman" w:hAnsi="Times New Roman" w:cs="Times New Roman"/>
+          <w:sz w:val="28"/>
+          <w:szCs w:val="28"/>
+        </w:rPr>
+        <w:t>фронтенда</w:t>
+      </w:r>
+      <w:proofErr w:type="spellEnd"/>
+      <w:r>
+        <w:rPr>
+          <w:rFonts w:ascii="Times New Roman" w:eastAsia="Times New Roman" w:hAnsi="Times New Roman" w:cs="Times New Roman"/>
+          <w:sz w:val="28"/>
+          <w:szCs w:val="28"/>
+        </w:rPr>
+        <w:t>.</w:t>
+      </w:r>
+    </w:p>
+    <w:p>
+      <w:pPr>
+        <w:pStyle w:val="LO-normal"/>
+        <w:tabs>
+          <w:tab w:val="left" w:pos="3132"/>
+        </w:tabs>
+        <w:spacing w:after="0" w:line="240" w:lineRule="auto"/>
+        <w:ind w:firstLine="567"/>
+        <w:rPr>
+          <w:rFonts w:ascii="Times New Roman" w:eastAsia="Times New Roman" w:hAnsi="Times New Roman" w:cs="Times New Roman"/>
+          <w:b/>
+          <w:sz w:val="28"/>
+          <w:szCs w:val="28"/>
+        </w:rPr>
+      </w:pPr>
     </w:p>
     <w:p>
       <w:pPr>
         <w:pStyle w:val="Caption"/>
         <w:jc w:val="center"/>
-        <w:rPr>
-          <w:rFonts w:ascii="Times New Roman" w:eastAsia="Times New Roman" w:hAnsi="Times New Roman" w:cs="Times New Roman"/>
-          <w:sz w:val="28"/>
-          <w:szCs w:val="28"/>
-        </w:rPr>
       </w:pPr>
       <w:r>
         <w:t xml:space="preserve">Рисунок </w:t>
@@ -2030,8 +1935,25 @@
         </w:r>
       </w:fldSimple>
       <w:r>
+        <w:rPr>
+          <w:noProof/>
+        </w:rPr>
+        <w:t>.</w:t>
+      </w:r>
+      <w:r>
         <w:t xml:space="preserve"> Начало работы веб-приложения</w:t>
       </w:r>
+    </w:p>
+    <w:p>
+      <w:pPr>
+        <w:pStyle w:val="Caption"/>
+        <w:jc w:val="center"/>
+        <w:rPr>
+          <w:rFonts w:ascii="Times New Roman" w:eastAsia="Times New Roman" w:hAnsi="Times New Roman" w:cs="Times New Roman"/>
+          <w:sz w:val="28"/>
+          <w:szCs w:val="28"/>
+        </w:rPr>
+      </w:pPr>
     </w:p>
     <w:p>
       <w:pPr>
@@ -2081,8 +2003,49 @@
           <w:sz w:val="28"/>
           <w:szCs w:val="28"/>
         </w:rPr>
-        <w:t>При нажатии на кнопку «</w:t>
-      </w:r>
+        <w:t xml:space="preserve">При нажатии на кнопку </w:t>
+      </w:r>
+      <w:r>
+        <w:rPr>
+          <w:rFonts w:ascii="Times New Roman" w:eastAsia="Times New Roman" w:hAnsi="Times New Roman" w:cs="Times New Roman"/>
+          <w:sz w:val="28"/>
+          <w:szCs w:val="28"/>
+        </w:rPr>
+        <w:t>«</w:t>
+      </w:r>
+      <w:r>
+        <w:rPr>
+          <w:rFonts w:ascii="Times New Roman" w:eastAsia="Times New Roman" w:hAnsi="Times New Roman" w:cs="Times New Roman"/>
+          <w:sz w:val="28"/>
+          <w:szCs w:val="28"/>
+        </w:rPr>
+        <w:t>Начать</w:t>
+      </w:r>
+      <w:r>
+        <w:rPr>
+          <w:rFonts w:ascii="Times New Roman" w:eastAsia="Times New Roman" w:hAnsi="Times New Roman" w:cs="Times New Roman"/>
+          <w:sz w:val="28"/>
+          <w:szCs w:val="28"/>
+        </w:rPr>
+        <w:t xml:space="preserve"> соединение</w:t>
+      </w:r>
+      <w:r>
+        <w:rPr>
+          <w:rFonts w:ascii="Times New Roman" w:eastAsia="Times New Roman" w:hAnsi="Times New Roman" w:cs="Times New Roman"/>
+          <w:sz w:val="28"/>
+          <w:szCs w:val="28"/>
+        </w:rPr>
+        <w:t>»</w:t>
+      </w:r>
+      <w:r>
+        <w:rPr>
+          <w:rFonts w:ascii="Times New Roman" w:eastAsia="Times New Roman" w:hAnsi="Times New Roman" w:cs="Times New Roman"/>
+          <w:sz w:val="28"/>
+          <w:szCs w:val="28"/>
+        </w:rPr>
+        <w:t xml:space="preserve"> флаг </w:t>
+      </w:r>
+      <w:proofErr w:type="spellStart"/>
       <w:r>
         <w:rPr>
           <w:rFonts w:ascii="Times New Roman" w:eastAsia="Times New Roman" w:hAnsi="Times New Roman" w:cs="Times New Roman"/>
@@ -2090,8 +2053,9 @@
           <w:szCs w:val="28"/>
           <w:lang w:val="en-US"/>
         </w:rPr>
-        <w:t>Connect</w:t>
-      </w:r>
+        <w:t>isPolling</w:t>
+      </w:r>
+      <w:proofErr w:type="spellEnd"/>
       <w:r>
         <w:rPr>
           <w:rFonts w:ascii="Times New Roman" w:eastAsia="Times New Roman" w:hAnsi="Times New Roman" w:cs="Times New Roman"/>
@@ -2105,9 +2069,33 @@
           <w:rFonts w:ascii="Times New Roman" w:eastAsia="Times New Roman" w:hAnsi="Times New Roman" w:cs="Times New Roman"/>
           <w:sz w:val="28"/>
           <w:szCs w:val="28"/>
+        </w:rPr>
+        <w:t>ста</w:t>
+      </w:r>
+      <w:r>
+        <w:rPr>
+          <w:rFonts w:ascii="Times New Roman" w:eastAsia="Times New Roman" w:hAnsi="Times New Roman" w:cs="Times New Roman"/>
+          <w:sz w:val="28"/>
+          <w:szCs w:val="28"/>
+        </w:rPr>
+        <w:t>н</w:t>
+      </w:r>
+      <w:r>
+        <w:rPr>
+          <w:rFonts w:ascii="Times New Roman" w:eastAsia="Times New Roman" w:hAnsi="Times New Roman" w:cs="Times New Roman"/>
+          <w:sz w:val="28"/>
+          <w:szCs w:val="28"/>
+        </w:rPr>
+        <w:t xml:space="preserve">овится </w:t>
+      </w:r>
+      <w:r>
+        <w:rPr>
+          <w:rFonts w:ascii="Times New Roman" w:eastAsia="Times New Roman" w:hAnsi="Times New Roman" w:cs="Times New Roman"/>
+          <w:sz w:val="28"/>
+          <w:szCs w:val="28"/>
           <w:lang w:val="en-US"/>
         </w:rPr>
-        <w:t>to</w:t>
+        <w:t>true</w:t>
       </w:r>
       <w:r>
         <w:rPr>
@@ -2122,9 +2110,17 @@
           <w:rFonts w:ascii="Times New Roman" w:eastAsia="Times New Roman" w:hAnsi="Times New Roman" w:cs="Times New Roman"/>
           <w:sz w:val="28"/>
           <w:szCs w:val="28"/>
+        </w:rPr>
+        <w:t xml:space="preserve">и отправляется первый </w:t>
+      </w:r>
+      <w:r>
+        <w:rPr>
+          <w:rFonts w:ascii="Times New Roman" w:eastAsia="Times New Roman" w:hAnsi="Times New Roman" w:cs="Times New Roman"/>
+          <w:sz w:val="28"/>
+          <w:szCs w:val="28"/>
           <w:lang w:val="en-US"/>
         </w:rPr>
-        <w:t>the</w:t>
+        <w:t>GET</w:t>
       </w:r>
       <w:r>
         <w:rPr>
@@ -2139,17 +2135,68 @@
           <w:rFonts w:ascii="Times New Roman" w:eastAsia="Times New Roman" w:hAnsi="Times New Roman" w:cs="Times New Roman"/>
           <w:sz w:val="28"/>
           <w:szCs w:val="28"/>
+        </w:rPr>
+        <w:t>запрос на бэкенд, что и продемонстрировано на рисунке 2.</w:t>
+      </w:r>
+      <w:r>
+        <w:rPr>
+          <w:rFonts w:ascii="Times New Roman" w:eastAsia="Times New Roman" w:hAnsi="Times New Roman" w:cs="Times New Roman"/>
+          <w:sz w:val="28"/>
+          <w:szCs w:val="28"/>
+        </w:rPr>
+        <w:t xml:space="preserve"> После получения ответа </w:t>
+      </w:r>
+      <w:proofErr w:type="spellStart"/>
+      <w:r>
+        <w:rPr>
+          <w:rFonts w:ascii="Times New Roman" w:eastAsia="Times New Roman" w:hAnsi="Times New Roman" w:cs="Times New Roman"/>
+          <w:sz w:val="28"/>
+          <w:szCs w:val="28"/>
+        </w:rPr>
+        <w:t>фронтенд</w:t>
+      </w:r>
+      <w:proofErr w:type="spellEnd"/>
+      <w:r>
+        <w:rPr>
+          <w:rFonts w:ascii="Times New Roman" w:eastAsia="Times New Roman" w:hAnsi="Times New Roman" w:cs="Times New Roman"/>
+          <w:sz w:val="28"/>
+          <w:szCs w:val="28"/>
+        </w:rPr>
+        <w:t xml:space="preserve"> снова отправляет </w:t>
+      </w:r>
+      <w:r>
+        <w:rPr>
+          <w:rFonts w:ascii="Times New Roman" w:eastAsia="Times New Roman" w:hAnsi="Times New Roman" w:cs="Times New Roman"/>
+          <w:sz w:val="28"/>
+          <w:szCs w:val="28"/>
           <w:lang w:val="en-US"/>
         </w:rPr>
-        <w:t>server</w:t>
-      </w:r>
-      <w:r>
-        <w:rPr>
-          <w:rFonts w:ascii="Times New Roman" w:eastAsia="Times New Roman" w:hAnsi="Times New Roman" w:cs="Times New Roman"/>
-          <w:sz w:val="28"/>
-          <w:szCs w:val="28"/>
-        </w:rPr>
-        <w:t xml:space="preserve">» флаг </w:t>
+        <w:t>GET</w:t>
+      </w:r>
+      <w:r>
+        <w:rPr>
+          <w:rFonts w:ascii="Times New Roman" w:eastAsia="Times New Roman" w:hAnsi="Times New Roman" w:cs="Times New Roman"/>
+          <w:sz w:val="28"/>
+          <w:szCs w:val="28"/>
+        </w:rPr>
+        <w:t xml:space="preserve"> </w:t>
+      </w:r>
+      <w:r>
+        <w:rPr>
+          <w:rFonts w:ascii="Times New Roman" w:eastAsia="Times New Roman" w:hAnsi="Times New Roman" w:cs="Times New Roman"/>
+          <w:sz w:val="28"/>
+          <w:szCs w:val="28"/>
+        </w:rPr>
+        <w:t xml:space="preserve">запрос, так как данная функция является зацикленной. Выйти из этого цикла </w:t>
+      </w:r>
+      <w:r>
+        <w:rPr>
+          <w:rFonts w:ascii="Times New Roman" w:eastAsia="Times New Roman" w:hAnsi="Times New Roman" w:cs="Times New Roman"/>
+          <w:sz w:val="28"/>
+          <w:szCs w:val="28"/>
+        </w:rPr>
+        <w:lastRenderedPageBreak/>
+        <w:t xml:space="preserve">можно только, если поменять флаг </w:t>
       </w:r>
       <w:proofErr w:type="spellStart"/>
       <w:r>
@@ -2176,23 +2223,7 @@
           <w:sz w:val="28"/>
           <w:szCs w:val="28"/>
         </w:rPr>
-        <w:t>ста</w:t>
-      </w:r>
-      <w:r>
-        <w:rPr>
-          <w:rFonts w:ascii="Times New Roman" w:eastAsia="Times New Roman" w:hAnsi="Times New Roman" w:cs="Times New Roman"/>
-          <w:sz w:val="28"/>
-          <w:szCs w:val="28"/>
-        </w:rPr>
-        <w:t>н</w:t>
-      </w:r>
-      <w:r>
-        <w:rPr>
-          <w:rFonts w:ascii="Times New Roman" w:eastAsia="Times New Roman" w:hAnsi="Times New Roman" w:cs="Times New Roman"/>
-          <w:sz w:val="28"/>
-          <w:szCs w:val="28"/>
-        </w:rPr>
-        <w:t xml:space="preserve">овится </w:t>
+        <w:t xml:space="preserve">на </w:t>
       </w:r>
       <w:r>
         <w:rPr>
@@ -2201,118 +2232,77 @@
           <w:szCs w:val="28"/>
           <w:lang w:val="en-US"/>
         </w:rPr>
-        <w:t>true</w:t>
-      </w:r>
-      <w:r>
-        <w:rPr>
-          <w:rFonts w:ascii="Times New Roman" w:eastAsia="Times New Roman" w:hAnsi="Times New Roman" w:cs="Times New Roman"/>
-          <w:sz w:val="28"/>
-          <w:szCs w:val="28"/>
-        </w:rPr>
-        <w:t xml:space="preserve"> </w:t>
-      </w:r>
-      <w:r>
-        <w:rPr>
-          <w:rFonts w:ascii="Times New Roman" w:eastAsia="Times New Roman" w:hAnsi="Times New Roman" w:cs="Times New Roman"/>
-          <w:sz w:val="28"/>
-          <w:szCs w:val="28"/>
-        </w:rPr>
-        <w:t xml:space="preserve">и отправляется первый </w:t>
-      </w:r>
-      <w:r>
-        <w:rPr>
-          <w:rFonts w:ascii="Times New Roman" w:eastAsia="Times New Roman" w:hAnsi="Times New Roman" w:cs="Times New Roman"/>
-          <w:sz w:val="28"/>
-          <w:szCs w:val="28"/>
-          <w:lang w:val="en-US"/>
-        </w:rPr>
-        <w:t>GET</w:t>
-      </w:r>
-      <w:r>
-        <w:rPr>
-          <w:rFonts w:ascii="Times New Roman" w:eastAsia="Times New Roman" w:hAnsi="Times New Roman" w:cs="Times New Roman"/>
-          <w:sz w:val="28"/>
-          <w:szCs w:val="28"/>
-        </w:rPr>
-        <w:t xml:space="preserve"> </w:t>
-      </w:r>
-      <w:r>
-        <w:rPr>
-          <w:rFonts w:ascii="Times New Roman" w:eastAsia="Times New Roman" w:hAnsi="Times New Roman" w:cs="Times New Roman"/>
-          <w:sz w:val="28"/>
-          <w:szCs w:val="28"/>
-        </w:rPr>
-        <w:t>запрос на бэкенд, что и продемонстрировано на рисунке 2.</w:t>
-      </w:r>
-      <w:r>
-        <w:rPr>
-          <w:rFonts w:ascii="Times New Roman" w:eastAsia="Times New Roman" w:hAnsi="Times New Roman" w:cs="Times New Roman"/>
-          <w:sz w:val="28"/>
-          <w:szCs w:val="28"/>
-        </w:rPr>
-        <w:t xml:space="preserve"> После получения ответа </w:t>
-      </w:r>
-      <w:proofErr w:type="spellStart"/>
-      <w:r>
-        <w:rPr>
-          <w:rFonts w:ascii="Times New Roman" w:eastAsia="Times New Roman" w:hAnsi="Times New Roman" w:cs="Times New Roman"/>
-          <w:sz w:val="28"/>
-          <w:szCs w:val="28"/>
-        </w:rPr>
-        <w:t>фронтенд</w:t>
-      </w:r>
-      <w:proofErr w:type="spellEnd"/>
-      <w:r>
-        <w:rPr>
-          <w:rFonts w:ascii="Times New Roman" w:eastAsia="Times New Roman" w:hAnsi="Times New Roman" w:cs="Times New Roman"/>
-          <w:sz w:val="28"/>
-          <w:szCs w:val="28"/>
-        </w:rPr>
-        <w:t xml:space="preserve"> снова отправляет </w:t>
-      </w:r>
-      <w:r>
-        <w:rPr>
-          <w:rFonts w:ascii="Times New Roman" w:eastAsia="Times New Roman" w:hAnsi="Times New Roman" w:cs="Times New Roman"/>
-          <w:sz w:val="28"/>
-          <w:szCs w:val="28"/>
-          <w:lang w:val="en-US"/>
-        </w:rPr>
-        <w:t>GET</w:t>
-      </w:r>
-      <w:r>
-        <w:rPr>
-          <w:rFonts w:ascii="Times New Roman" w:eastAsia="Times New Roman" w:hAnsi="Times New Roman" w:cs="Times New Roman"/>
-          <w:sz w:val="28"/>
-          <w:szCs w:val="28"/>
-        </w:rPr>
-        <w:t xml:space="preserve"> </w:t>
-      </w:r>
-      <w:r>
-        <w:rPr>
-          <w:rFonts w:ascii="Times New Roman" w:eastAsia="Times New Roman" w:hAnsi="Times New Roman" w:cs="Times New Roman"/>
-          <w:sz w:val="28"/>
-          <w:szCs w:val="28"/>
-        </w:rPr>
-        <w:t xml:space="preserve">запрос, так как данная функция является зацикленной. Выйти из этого цикла </w:t>
-      </w:r>
-      <w:r>
-        <w:rPr>
-          <w:noProof/>
-        </w:rPr>
-        <w:lastRenderedPageBreak/>
+        <w:t>false</w:t>
+      </w:r>
+      <w:r>
+        <w:rPr>
+          <w:rFonts w:ascii="Times New Roman" w:eastAsia="Times New Roman" w:hAnsi="Times New Roman" w:cs="Times New Roman"/>
+          <w:sz w:val="28"/>
+          <w:szCs w:val="28"/>
+        </w:rPr>
+        <w:t xml:space="preserve">, что делается при нажатии на кнопку </w:t>
+      </w:r>
+      <w:r>
+        <w:rPr>
+          <w:rFonts w:ascii="Times New Roman" w:eastAsia="Times New Roman" w:hAnsi="Times New Roman" w:cs="Times New Roman"/>
+          <w:sz w:val="28"/>
+          <w:szCs w:val="28"/>
+        </w:rPr>
+        <w:t>«</w:t>
+      </w:r>
+      <w:r>
+        <w:rPr>
+          <w:rFonts w:ascii="Times New Roman" w:eastAsia="Times New Roman" w:hAnsi="Times New Roman" w:cs="Times New Roman"/>
+          <w:sz w:val="28"/>
+          <w:szCs w:val="28"/>
+        </w:rPr>
+        <w:t>Завершить соединение</w:t>
+      </w:r>
+      <w:r>
+        <w:rPr>
+          <w:rFonts w:ascii="Times New Roman" w:eastAsia="Times New Roman" w:hAnsi="Times New Roman" w:cs="Times New Roman"/>
+          <w:sz w:val="28"/>
+          <w:szCs w:val="28"/>
+        </w:rPr>
+        <w:t>»</w:t>
+      </w:r>
+      <w:r>
+        <w:rPr>
+          <w:rFonts w:ascii="Times New Roman" w:eastAsia="Times New Roman" w:hAnsi="Times New Roman" w:cs="Times New Roman"/>
+          <w:sz w:val="28"/>
+          <w:szCs w:val="28"/>
+        </w:rPr>
+        <w:t>.</w:t>
+      </w:r>
+    </w:p>
+    <w:p>
+      <w:pPr>
+        <w:pStyle w:val="LO-normal"/>
+        <w:tabs>
+          <w:tab w:val="left" w:pos="3132"/>
+        </w:tabs>
+        <w:spacing w:after="0" w:line="240" w:lineRule="auto"/>
+        <w:ind w:firstLine="2160"/>
+      </w:pPr>
+      <w:r>
+        <w:rPr>
+          <w:rFonts w:ascii="Times New Roman" w:eastAsia="Times New Roman" w:hAnsi="Times New Roman" w:cs="Times New Roman"/>
+          <w:sz w:val="28"/>
+          <w:szCs w:val="28"/>
+        </w:rPr>
         <w:drawing>
-          <wp:anchor distT="0" distB="0" distL="114300" distR="114300" simplePos="0" relativeHeight="251659264" behindDoc="0" locked="0" layoutInCell="1" allowOverlap="1" wp14:anchorId="1AB71E7B">
+          <wp:anchor distT="0" distB="0" distL="114300" distR="114300" simplePos="0" relativeHeight="251662336" behindDoc="0" locked="0" layoutInCell="1" allowOverlap="1" wp14:anchorId="466A3948">
             <wp:simplePos x="0" y="0"/>
             <wp:positionH relativeFrom="column">
-              <wp:posOffset>-452755</wp:posOffset>
+              <wp:posOffset>-400050</wp:posOffset>
             </wp:positionH>
             <wp:positionV relativeFrom="paragraph">
-              <wp:posOffset>528394</wp:posOffset>
+              <wp:posOffset>2540</wp:posOffset>
             </wp:positionV>
-            <wp:extent cx="6450330" cy="4102100"/>
+            <wp:extent cx="6581140" cy="4184650"/>
             <wp:effectExtent l="0" t="0" r="0" b="0"/>
             <wp:wrapSquare wrapText="bothSides"/>
-            <wp:docPr id="1600490706" name="Picture 1"/>
+            <wp:docPr id="1306304140" name="Picture 1"/>
             <wp:cNvGraphicFramePr>
               <a:graphicFrameLocks xmlns:a="http://schemas.openxmlformats.org/drawingml/2006/main" noChangeAspect="1"/>
             </wp:cNvGraphicFramePr>
@@ -2320,7 +2310,7 @@
               <a:graphicData uri="http://schemas.openxmlformats.org/drawingml/2006/picture">
                 <pic:pic xmlns:pic="http://schemas.openxmlformats.org/drawingml/2006/picture">
                   <pic:nvPicPr>
-                    <pic:cNvPr id="1600490706" name=""/>
+                    <pic:cNvPr id="1306304140" name=""/>
                     <pic:cNvPicPr/>
                   </pic:nvPicPr>
                   <pic:blipFill>
@@ -2338,7 +2328,7 @@
                   <pic:spPr>
                     <a:xfrm>
                       <a:off x="0" y="0"/>
-                      <a:ext cx="6450330" cy="4102100"/>
+                      <a:ext cx="6581140" cy="4184650"/>
                     </a:xfrm>
                     <a:prstGeom prst="rect">
                       <a:avLst/>
@@ -2357,199 +2347,6 @@
         </w:drawing>
       </w:r>
       <w:r>
-        <w:rPr>
-          <w:rFonts w:ascii="Times New Roman" w:eastAsia="Times New Roman" w:hAnsi="Times New Roman" w:cs="Times New Roman"/>
-          <w:sz w:val="28"/>
-          <w:szCs w:val="28"/>
-        </w:rPr>
-        <w:t xml:space="preserve">можно только, если поменять флаг </w:t>
-      </w:r>
-      <w:proofErr w:type="spellStart"/>
-      <w:r>
-        <w:rPr>
-          <w:rFonts w:ascii="Times New Roman" w:eastAsia="Times New Roman" w:hAnsi="Times New Roman" w:cs="Times New Roman"/>
-          <w:sz w:val="28"/>
-          <w:szCs w:val="28"/>
-          <w:lang w:val="en-US"/>
-        </w:rPr>
-        <w:t>isPolling</w:t>
-      </w:r>
-      <w:proofErr w:type="spellEnd"/>
-      <w:r>
-        <w:rPr>
-          <w:rFonts w:ascii="Times New Roman" w:eastAsia="Times New Roman" w:hAnsi="Times New Roman" w:cs="Times New Roman"/>
-          <w:sz w:val="28"/>
-          <w:szCs w:val="28"/>
-        </w:rPr>
-        <w:t xml:space="preserve"> </w:t>
-      </w:r>
-      <w:r>
-        <w:rPr>
-          <w:rFonts w:ascii="Times New Roman" w:eastAsia="Times New Roman" w:hAnsi="Times New Roman" w:cs="Times New Roman"/>
-          <w:sz w:val="28"/>
-          <w:szCs w:val="28"/>
-        </w:rPr>
-        <w:t xml:space="preserve">на </w:t>
-      </w:r>
-      <w:r>
-        <w:rPr>
-          <w:rFonts w:ascii="Times New Roman" w:eastAsia="Times New Roman" w:hAnsi="Times New Roman" w:cs="Times New Roman"/>
-          <w:sz w:val="28"/>
-          <w:szCs w:val="28"/>
-          <w:lang w:val="en-US"/>
-        </w:rPr>
-        <w:t>false</w:t>
-      </w:r>
-      <w:r>
-        <w:rPr>
-          <w:rFonts w:ascii="Times New Roman" w:eastAsia="Times New Roman" w:hAnsi="Times New Roman" w:cs="Times New Roman"/>
-          <w:sz w:val="28"/>
-          <w:szCs w:val="28"/>
-        </w:rPr>
-        <w:t xml:space="preserve">, что делается при нажатии на кнопку </w:t>
-      </w:r>
-      <w:r>
-        <w:rPr>
-          <w:rFonts w:ascii="Times New Roman" w:eastAsia="Times New Roman" w:hAnsi="Times New Roman" w:cs="Times New Roman"/>
-          <w:sz w:val="28"/>
-          <w:szCs w:val="28"/>
-        </w:rPr>
-        <w:t>«</w:t>
-      </w:r>
-      <w:r>
-        <w:rPr>
-          <w:rFonts w:ascii="Times New Roman" w:eastAsia="Times New Roman" w:hAnsi="Times New Roman" w:cs="Times New Roman"/>
-          <w:sz w:val="28"/>
-          <w:szCs w:val="28"/>
-          <w:lang w:val="en-US"/>
-        </w:rPr>
-        <w:t>End</w:t>
-      </w:r>
-      <w:r>
-        <w:rPr>
-          <w:rFonts w:ascii="Times New Roman" w:eastAsia="Times New Roman" w:hAnsi="Times New Roman" w:cs="Times New Roman"/>
-          <w:sz w:val="28"/>
-          <w:szCs w:val="28"/>
-        </w:rPr>
-        <w:t xml:space="preserve"> </w:t>
-      </w:r>
-      <w:r>
-        <w:rPr>
-          <w:rFonts w:ascii="Times New Roman" w:eastAsia="Times New Roman" w:hAnsi="Times New Roman" w:cs="Times New Roman"/>
-          <w:sz w:val="28"/>
-          <w:szCs w:val="28"/>
-          <w:lang w:val="en-US"/>
-        </w:rPr>
-        <w:t>the</w:t>
-      </w:r>
-      <w:r>
-        <w:rPr>
-          <w:rFonts w:ascii="Times New Roman" w:eastAsia="Times New Roman" w:hAnsi="Times New Roman" w:cs="Times New Roman"/>
-          <w:sz w:val="28"/>
-          <w:szCs w:val="28"/>
-        </w:rPr>
-        <w:t xml:space="preserve"> </w:t>
-      </w:r>
-      <w:r>
-        <w:rPr>
-          <w:rFonts w:ascii="Times New Roman" w:eastAsia="Times New Roman" w:hAnsi="Times New Roman" w:cs="Times New Roman"/>
-          <w:sz w:val="28"/>
-          <w:szCs w:val="28"/>
-          <w:lang w:val="en-US"/>
-        </w:rPr>
-        <w:t>connection</w:t>
-      </w:r>
-      <w:r>
-        <w:rPr>
-          <w:rFonts w:ascii="Times New Roman" w:eastAsia="Times New Roman" w:hAnsi="Times New Roman" w:cs="Times New Roman"/>
-          <w:sz w:val="28"/>
-          <w:szCs w:val="28"/>
-        </w:rPr>
-        <w:t xml:space="preserve"> </w:t>
-      </w:r>
-      <w:r>
-        <w:rPr>
-          <w:rFonts w:ascii="Times New Roman" w:eastAsia="Times New Roman" w:hAnsi="Times New Roman" w:cs="Times New Roman"/>
-          <w:sz w:val="28"/>
-          <w:szCs w:val="28"/>
-          <w:lang w:val="en-US"/>
-        </w:rPr>
-        <w:t>to</w:t>
-      </w:r>
-      <w:r>
-        <w:rPr>
-          <w:rFonts w:ascii="Times New Roman" w:eastAsia="Times New Roman" w:hAnsi="Times New Roman" w:cs="Times New Roman"/>
-          <w:sz w:val="28"/>
-          <w:szCs w:val="28"/>
-        </w:rPr>
-        <w:t xml:space="preserve"> </w:t>
-      </w:r>
-      <w:r>
-        <w:rPr>
-          <w:rFonts w:ascii="Times New Roman" w:eastAsia="Times New Roman" w:hAnsi="Times New Roman" w:cs="Times New Roman"/>
-          <w:sz w:val="28"/>
-          <w:szCs w:val="28"/>
-          <w:lang w:val="en-US"/>
-        </w:rPr>
-        <w:t>the</w:t>
-      </w:r>
-      <w:r>
-        <w:rPr>
-          <w:rFonts w:ascii="Times New Roman" w:eastAsia="Times New Roman" w:hAnsi="Times New Roman" w:cs="Times New Roman"/>
-          <w:sz w:val="28"/>
-          <w:szCs w:val="28"/>
-        </w:rPr>
-        <w:t xml:space="preserve"> </w:t>
-      </w:r>
-      <w:r>
-        <w:rPr>
-          <w:rFonts w:ascii="Times New Roman" w:eastAsia="Times New Roman" w:hAnsi="Times New Roman" w:cs="Times New Roman"/>
-          <w:sz w:val="28"/>
-          <w:szCs w:val="28"/>
-          <w:lang w:val="en-US"/>
-        </w:rPr>
-        <w:t>server</w:t>
-      </w:r>
-      <w:r>
-        <w:rPr>
-          <w:rFonts w:ascii="Times New Roman" w:eastAsia="Times New Roman" w:hAnsi="Times New Roman" w:cs="Times New Roman"/>
-          <w:sz w:val="28"/>
-          <w:szCs w:val="28"/>
-        </w:rPr>
-        <w:t>».</w:t>
-      </w:r>
-    </w:p>
-    <w:p>
-      <w:pPr>
-        <w:pStyle w:val="LO-normal"/>
-        <w:tabs>
-          <w:tab w:val="left" w:pos="3132"/>
-        </w:tabs>
-        <w:spacing w:after="0" w:line="240" w:lineRule="auto"/>
-        <w:rPr>
-          <w:rFonts w:ascii="Times New Roman" w:eastAsia="Times New Roman" w:hAnsi="Times New Roman" w:cs="Times New Roman"/>
-          <w:sz w:val="28"/>
-          <w:szCs w:val="28"/>
-        </w:rPr>
-      </w:pPr>
-    </w:p>
-    <w:p>
-      <w:pPr>
-        <w:pStyle w:val="LO-normal"/>
-        <w:keepNext/>
-        <w:tabs>
-          <w:tab w:val="left" w:pos="3132"/>
-        </w:tabs>
-        <w:spacing w:after="0" w:line="240" w:lineRule="auto"/>
-        <w:ind w:firstLine="510"/>
-      </w:pPr>
-    </w:p>
-    <w:p>
-      <w:pPr>
-        <w:pStyle w:val="Caption"/>
-        <w:jc w:val="center"/>
-      </w:pPr>
-      <w:r>
         <w:t xml:space="preserve">Рисунок </w:t>
       </w:r>
       <w:fldSimple w:instr=" SEQ Рисунок \* ARABIC ">
@@ -2561,8 +2358,29 @@
         </w:r>
       </w:fldSimple>
       <w:r>
+        <w:rPr>
+          <w:noProof/>
+        </w:rPr>
+        <w:t>.</w:t>
+      </w:r>
+      <w:r>
         <w:t xml:space="preserve"> Отправление запросов на бэкенд</w:t>
       </w:r>
+    </w:p>
+    <w:p>
+      <w:pPr>
+        <w:pStyle w:val="LO-normal"/>
+        <w:tabs>
+          <w:tab w:val="left" w:pos="3132"/>
+        </w:tabs>
+        <w:spacing w:after="0" w:line="240" w:lineRule="auto"/>
+        <w:ind w:firstLine="2160"/>
+        <w:rPr>
+          <w:rFonts w:ascii="Times New Roman" w:eastAsia="Times New Roman" w:hAnsi="Times New Roman" w:cs="Times New Roman"/>
+          <w:sz w:val="28"/>
+          <w:szCs w:val="28"/>
+        </w:rPr>
+      </w:pPr>
     </w:p>
     <w:p>
       <w:pPr>
@@ -2618,17 +2436,25 @@
           <w:rFonts w:ascii="Times New Roman" w:eastAsia="Times New Roman" w:hAnsi="Times New Roman" w:cs="Times New Roman"/>
           <w:sz w:val="28"/>
           <w:szCs w:val="28"/>
+        </w:rPr>
+        <w:t>Ошибки</w:t>
+      </w:r>
+      <w:r>
+        <w:rPr>
+          <w:rFonts w:ascii="Times New Roman" w:eastAsia="Times New Roman" w:hAnsi="Times New Roman" w:cs="Times New Roman"/>
+          <w:sz w:val="28"/>
+          <w:szCs w:val="28"/>
           <w:lang w:val="en-US"/>
         </w:rPr>
-        <w:t>There was no mistake (</w:t>
-      </w:r>
-      <w:r>
-        <w:rPr>
-          <w:rFonts w:ascii="Times New Roman" w:eastAsia="Times New Roman" w:hAnsi="Times New Roman" w:cs="Times New Roman"/>
-          <w:sz w:val="28"/>
-          <w:szCs w:val="28"/>
-        </w:rPr>
-        <w:t>Ошибки</w:t>
+        <w:t xml:space="preserve"> </w:t>
+      </w:r>
+      <w:r>
+        <w:rPr>
+          <w:rFonts w:ascii="Times New Roman" w:eastAsia="Times New Roman" w:hAnsi="Times New Roman" w:cs="Times New Roman"/>
+          <w:sz w:val="28"/>
+          <w:szCs w:val="28"/>
+        </w:rPr>
+        <w:t>не</w:t>
       </w:r>
       <w:r>
         <w:rPr>
@@ -2645,33 +2471,7 @@
           <w:sz w:val="28"/>
           <w:szCs w:val="28"/>
         </w:rPr>
-        <w:t>не</w:t>
-      </w:r>
-      <w:r>
-        <w:rPr>
-          <w:rFonts w:ascii="Times New Roman" w:eastAsia="Times New Roman" w:hAnsi="Times New Roman" w:cs="Times New Roman"/>
-          <w:sz w:val="28"/>
-          <w:szCs w:val="28"/>
-          <w:lang w:val="en-US"/>
-        </w:rPr>
-        <w:t xml:space="preserve"> </w:t>
-      </w:r>
-      <w:r>
-        <w:rPr>
-          <w:rFonts w:ascii="Times New Roman" w:eastAsia="Times New Roman" w:hAnsi="Times New Roman" w:cs="Times New Roman"/>
-          <w:sz w:val="28"/>
-          <w:szCs w:val="28"/>
-        </w:rPr>
         <w:t>было</w:t>
-      </w:r>
-      <w:r>
-        <w:rPr>
-          <w:rFonts w:ascii="Times New Roman" w:eastAsia="Times New Roman" w:hAnsi="Times New Roman" w:cs="Times New Roman"/>
-          <w:sz w:val="28"/>
-          <w:szCs w:val="28"/>
-          <w:lang w:val="en-US"/>
-        </w:rPr>
-        <w:t>)</w:t>
       </w:r>
     </w:p>
     <w:p>
@@ -2696,26 +2496,8 @@
           <w:rFonts w:ascii="Times New Roman" w:eastAsia="Times New Roman" w:hAnsi="Times New Roman" w:cs="Times New Roman"/>
           <w:sz w:val="28"/>
           <w:szCs w:val="28"/>
-          <w:lang w:val="en-US"/>
-        </w:rPr>
-        <w:t>There was a mistake, corrupted (</w:t>
-      </w:r>
-      <w:r>
-        <w:rPr>
-          <w:rFonts w:ascii="Times New Roman" w:eastAsia="Times New Roman" w:hAnsi="Times New Roman" w:cs="Times New Roman"/>
-          <w:sz w:val="28"/>
-          <w:szCs w:val="28"/>
-        </w:rPr>
-        <w:t>Ошибка была, получилось исправить</w:t>
-      </w:r>
-      <w:r>
-        <w:rPr>
-          <w:rFonts w:ascii="Times New Roman" w:eastAsia="Times New Roman" w:hAnsi="Times New Roman" w:cs="Times New Roman"/>
-          <w:sz w:val="28"/>
-          <w:szCs w:val="28"/>
-          <w:lang w:val="en-US"/>
-        </w:rPr>
-        <w:t>)</w:t>
+        </w:rPr>
+        <w:t>Были ошибки, исправить не удалось</w:t>
       </w:r>
     </w:p>
     <w:p>
@@ -2733,18 +2515,8 @@
           <w:rFonts w:ascii="Times New Roman" w:eastAsia="Times New Roman" w:hAnsi="Times New Roman" w:cs="Times New Roman"/>
           <w:sz w:val="28"/>
           <w:szCs w:val="28"/>
-          <w:lang w:val="en-US"/>
-        </w:rPr>
-      </w:pPr>
-      <w:r>
-        <w:rPr>
-          <w:rFonts w:ascii="Times New Roman" w:eastAsia="Times New Roman" w:hAnsi="Times New Roman" w:cs="Times New Roman"/>
-          <w:sz w:val="28"/>
-          <w:szCs w:val="28"/>
-          <w:lang w:val="en-US"/>
-        </w:rPr>
-        <w:t>The error was in the parity bit, corrected (</w:t>
-      </w:r>
+        </w:rPr>
+      </w:pPr>
       <w:r>
         <w:rPr>
           <w:rFonts w:ascii="Times New Roman" w:eastAsia="Times New Roman" w:hAnsi="Times New Roman" w:cs="Times New Roman"/>
@@ -2758,7 +2530,6 @@
           <w:rFonts w:ascii="Times New Roman" w:eastAsia="Times New Roman" w:hAnsi="Times New Roman" w:cs="Times New Roman"/>
           <w:sz w:val="28"/>
           <w:szCs w:val="28"/>
-          <w:lang w:val="en-US"/>
         </w:rPr>
         <w:t xml:space="preserve"> </w:t>
       </w:r>
@@ -2775,7 +2546,6 @@
           <w:rFonts w:ascii="Times New Roman" w:eastAsia="Times New Roman" w:hAnsi="Times New Roman" w:cs="Times New Roman"/>
           <w:sz w:val="28"/>
           <w:szCs w:val="28"/>
-          <w:lang w:val="en-US"/>
         </w:rPr>
         <w:t xml:space="preserve"> </w:t>
       </w:r>
@@ -2792,7 +2562,6 @@
           <w:rFonts w:ascii="Times New Roman" w:eastAsia="Times New Roman" w:hAnsi="Times New Roman" w:cs="Times New Roman"/>
           <w:sz w:val="28"/>
           <w:szCs w:val="28"/>
-          <w:lang w:val="en-US"/>
         </w:rPr>
         <w:t xml:space="preserve"> </w:t>
       </w:r>
@@ -2809,7 +2578,6 @@
           <w:rFonts w:ascii="Times New Roman" w:eastAsia="Times New Roman" w:hAnsi="Times New Roman" w:cs="Times New Roman"/>
           <w:sz w:val="28"/>
           <w:szCs w:val="28"/>
-          <w:lang w:val="en-US"/>
         </w:rPr>
         <w:t xml:space="preserve"> </w:t>
       </w:r>
@@ -2826,7 +2594,6 @@
           <w:rFonts w:ascii="Times New Roman" w:eastAsia="Times New Roman" w:hAnsi="Times New Roman" w:cs="Times New Roman"/>
           <w:sz w:val="28"/>
           <w:szCs w:val="28"/>
-          <w:lang w:val="en-US"/>
         </w:rPr>
         <w:t xml:space="preserve">, </w:t>
       </w:r>
@@ -2836,24 +2603,7 @@
           <w:sz w:val="28"/>
           <w:szCs w:val="28"/>
         </w:rPr>
-        <w:t>получилось</w:t>
-      </w:r>
-      <w:r>
-        <w:rPr>
-          <w:rFonts w:ascii="Times New Roman" w:eastAsia="Times New Roman" w:hAnsi="Times New Roman" w:cs="Times New Roman"/>
-          <w:sz w:val="28"/>
-          <w:szCs w:val="28"/>
-          <w:lang w:val="en-US"/>
-        </w:rPr>
-        <w:t xml:space="preserve"> </w:t>
-      </w:r>
-      <w:r>
-        <w:rPr>
-          <w:rFonts w:ascii="Times New Roman" w:eastAsia="Times New Roman" w:hAnsi="Times New Roman" w:cs="Times New Roman"/>
-          <w:sz w:val="28"/>
-          <w:szCs w:val="28"/>
-        </w:rPr>
-        <w:t>исправить)</w:t>
+        <w:t>исправлено</w:t>
       </w:r>
     </w:p>
     <w:p>
@@ -2878,168 +2628,8 @@
           <w:rFonts w:ascii="Times New Roman" w:eastAsia="Times New Roman" w:hAnsi="Times New Roman" w:cs="Times New Roman"/>
           <w:sz w:val="28"/>
           <w:szCs w:val="28"/>
-          <w:lang w:val="en-US"/>
-        </w:rPr>
-        <w:t>There</w:t>
-      </w:r>
-      <w:r>
-        <w:rPr>
-          <w:rFonts w:ascii="Times New Roman" w:eastAsia="Times New Roman" w:hAnsi="Times New Roman" w:cs="Times New Roman"/>
-          <w:sz w:val="28"/>
-          <w:szCs w:val="28"/>
-        </w:rPr>
-        <w:t xml:space="preserve"> </w:t>
-      </w:r>
-      <w:r>
-        <w:rPr>
-          <w:rFonts w:ascii="Times New Roman" w:eastAsia="Times New Roman" w:hAnsi="Times New Roman" w:cs="Times New Roman"/>
-          <w:sz w:val="28"/>
-          <w:szCs w:val="28"/>
-          <w:lang w:val="en-US"/>
-        </w:rPr>
-        <w:t>were</w:t>
-      </w:r>
-      <w:r>
-        <w:rPr>
-          <w:rFonts w:ascii="Times New Roman" w:eastAsia="Times New Roman" w:hAnsi="Times New Roman" w:cs="Times New Roman"/>
-          <w:sz w:val="28"/>
-          <w:szCs w:val="28"/>
-        </w:rPr>
-        <w:t xml:space="preserve"> </w:t>
-      </w:r>
-      <w:r>
-        <w:rPr>
-          <w:rFonts w:ascii="Times New Roman" w:eastAsia="Times New Roman" w:hAnsi="Times New Roman" w:cs="Times New Roman"/>
-          <w:sz w:val="28"/>
-          <w:szCs w:val="28"/>
-          <w:lang w:val="en-US"/>
-        </w:rPr>
-        <w:t>mistakes</w:t>
-      </w:r>
-      <w:r>
-        <w:rPr>
-          <w:rFonts w:ascii="Times New Roman" w:eastAsia="Times New Roman" w:hAnsi="Times New Roman" w:cs="Times New Roman"/>
-          <w:sz w:val="28"/>
-          <w:szCs w:val="28"/>
-        </w:rPr>
-        <w:t xml:space="preserve">, </w:t>
-      </w:r>
-      <w:proofErr w:type="spellStart"/>
-      <w:r>
-        <w:rPr>
-          <w:rFonts w:ascii="Times New Roman" w:eastAsia="Times New Roman" w:hAnsi="Times New Roman" w:cs="Times New Roman"/>
-          <w:sz w:val="28"/>
-          <w:szCs w:val="28"/>
-          <w:lang w:val="en-US"/>
-        </w:rPr>
-        <w:t>couldn</w:t>
-      </w:r>
-      <w:proofErr w:type="spellEnd"/>
-      <w:r>
-        <w:rPr>
-          <w:rFonts w:ascii="Times New Roman" w:eastAsia="Times New Roman" w:hAnsi="Times New Roman" w:cs="Times New Roman"/>
-          <w:sz w:val="28"/>
-          <w:szCs w:val="28"/>
-        </w:rPr>
-        <w:t>’</w:t>
-      </w:r>
-      <w:r>
-        <w:rPr>
-          <w:rFonts w:ascii="Times New Roman" w:eastAsia="Times New Roman" w:hAnsi="Times New Roman" w:cs="Times New Roman"/>
-          <w:sz w:val="28"/>
-          <w:szCs w:val="28"/>
-          <w:lang w:val="en-US"/>
-        </w:rPr>
-        <w:t>t</w:t>
-      </w:r>
-      <w:r>
-        <w:rPr>
-          <w:rFonts w:ascii="Times New Roman" w:eastAsia="Times New Roman" w:hAnsi="Times New Roman" w:cs="Times New Roman"/>
-          <w:sz w:val="28"/>
-          <w:szCs w:val="28"/>
-        </w:rPr>
-        <w:t xml:space="preserve"> </w:t>
-      </w:r>
-      <w:r>
-        <w:rPr>
-          <w:rFonts w:ascii="Times New Roman" w:eastAsia="Times New Roman" w:hAnsi="Times New Roman" w:cs="Times New Roman"/>
-          <w:sz w:val="28"/>
-          <w:szCs w:val="28"/>
-          <w:lang w:val="en-US"/>
-        </w:rPr>
-        <w:t>fix</w:t>
-      </w:r>
-      <w:r>
-        <w:rPr>
-          <w:rFonts w:ascii="Times New Roman" w:eastAsia="Times New Roman" w:hAnsi="Times New Roman" w:cs="Times New Roman"/>
-          <w:sz w:val="28"/>
-          <w:szCs w:val="28"/>
-        </w:rPr>
-        <w:t xml:space="preserve"> (</w:t>
-      </w:r>
-      <w:r>
-        <w:rPr>
-          <w:rFonts w:ascii="Times New Roman" w:eastAsia="Times New Roman" w:hAnsi="Times New Roman" w:cs="Times New Roman"/>
-          <w:sz w:val="28"/>
-          <w:szCs w:val="28"/>
-        </w:rPr>
-        <w:t>Ошибк</w:t>
-      </w:r>
-      <w:r>
-        <w:rPr>
-          <w:rFonts w:ascii="Times New Roman" w:eastAsia="Times New Roman" w:hAnsi="Times New Roman" w:cs="Times New Roman"/>
-          <w:sz w:val="28"/>
-          <w:szCs w:val="28"/>
-        </w:rPr>
-        <w:t>и</w:t>
-      </w:r>
-      <w:r>
-        <w:rPr>
-          <w:rFonts w:ascii="Times New Roman" w:eastAsia="Times New Roman" w:hAnsi="Times New Roman" w:cs="Times New Roman"/>
-          <w:sz w:val="28"/>
-          <w:szCs w:val="28"/>
-        </w:rPr>
-        <w:t xml:space="preserve"> </w:t>
-      </w:r>
-      <w:r>
-        <w:rPr>
-          <w:rFonts w:ascii="Times New Roman" w:eastAsia="Times New Roman" w:hAnsi="Times New Roman" w:cs="Times New Roman"/>
-          <w:sz w:val="28"/>
-          <w:szCs w:val="28"/>
-        </w:rPr>
-        <w:t>был</w:t>
-      </w:r>
-      <w:r>
-        <w:rPr>
-          <w:rFonts w:ascii="Times New Roman" w:eastAsia="Times New Roman" w:hAnsi="Times New Roman" w:cs="Times New Roman"/>
-          <w:sz w:val="28"/>
-          <w:szCs w:val="28"/>
-        </w:rPr>
-        <w:t>и</w:t>
-      </w:r>
-      <w:r>
-        <w:rPr>
-          <w:rFonts w:ascii="Times New Roman" w:eastAsia="Times New Roman" w:hAnsi="Times New Roman" w:cs="Times New Roman"/>
-          <w:sz w:val="28"/>
-          <w:szCs w:val="28"/>
-        </w:rPr>
-        <w:t xml:space="preserve">, </w:t>
-      </w:r>
-      <w:r>
-        <w:rPr>
-          <w:rFonts w:ascii="Times New Roman" w:eastAsia="Times New Roman" w:hAnsi="Times New Roman" w:cs="Times New Roman"/>
-          <w:sz w:val="28"/>
-          <w:szCs w:val="28"/>
-        </w:rPr>
-        <w:t>исправить не удалось</w:t>
-      </w:r>
-      <w:r>
-        <w:rPr>
-          <w:rFonts w:ascii="Times New Roman" w:eastAsia="Times New Roman" w:hAnsi="Times New Roman" w:cs="Times New Roman"/>
-          <w:sz w:val="28"/>
-          <w:szCs w:val="28"/>
-        </w:rPr>
-        <w:t>)</w:t>
+        </w:rPr>
+        <w:t>Была ошибка, исправлено</w:t>
       </w:r>
     </w:p>
     <w:p>
@@ -3232,7 +2822,6 @@
           <w:sz w:val="28"/>
           <w:szCs w:val="28"/>
         </w:rPr>
-        <w:lastRenderedPageBreak/>
         <w:t xml:space="preserve">Ниже отображаются следующие последовательности: </w:t>
       </w:r>
       <w:r>
@@ -3304,7 +2893,16 @@
           <w:sz w:val="28"/>
           <w:szCs w:val="28"/>
         </w:rPr>
-        <w:t>пользовались в реальных условиях (а не для отображения статистики работы этого кода), то только это сообщение и приходило бы получателю.</w:t>
+        <w:t xml:space="preserve">пользовались в реальных </w:t>
+      </w:r>
+      <w:r>
+        <w:rPr>
+          <w:rFonts w:ascii="Times New Roman" w:eastAsia="Times New Roman" w:hAnsi="Times New Roman" w:cs="Times New Roman"/>
+          <w:sz w:val="28"/>
+          <w:szCs w:val="28"/>
+        </w:rPr>
+        <w:lastRenderedPageBreak/>
+        <w:t>условиях (а не для отображения статистики работы этого кода), то только это сообщение и приходило бы получателю.</w:t>
       </w:r>
     </w:p>
     <w:p>
@@ -3558,21 +3156,23 @@
       </w:pPr>
       <w:r>
         <w:rPr>
-          <w:noProof/>
+          <w:rFonts w:ascii="Times New Roman" w:eastAsia="Times New Roman" w:hAnsi="Times New Roman" w:cs="Times New Roman"/>
+          <w:sz w:val="28"/>
+          <w:szCs w:val="28"/>
         </w:rPr>
         <w:drawing>
-          <wp:anchor distT="0" distB="0" distL="114300" distR="114300" simplePos="0" relativeHeight="251660288" behindDoc="0" locked="0" layoutInCell="1" allowOverlap="1" wp14:anchorId="75009142">
+          <wp:anchor distT="0" distB="0" distL="114300" distR="114300" simplePos="0" relativeHeight="251663360" behindDoc="0" locked="0" layoutInCell="1" allowOverlap="1" wp14:anchorId="56677D1B">
             <wp:simplePos x="0" y="0"/>
             <wp:positionH relativeFrom="column">
-              <wp:posOffset>-508635</wp:posOffset>
+              <wp:posOffset>-38292</wp:posOffset>
             </wp:positionH>
             <wp:positionV relativeFrom="paragraph">
-              <wp:posOffset>676275</wp:posOffset>
+              <wp:posOffset>701749</wp:posOffset>
             </wp:positionV>
-            <wp:extent cx="6737985" cy="4284345"/>
+            <wp:extent cx="5940425" cy="3777615"/>
             <wp:effectExtent l="0" t="0" r="0" b="0"/>
             <wp:wrapSquare wrapText="bothSides"/>
-            <wp:docPr id="1293387177" name="Picture 1"/>
+            <wp:docPr id="1531389038" name="Picture 1"/>
             <wp:cNvGraphicFramePr>
               <a:graphicFrameLocks xmlns:a="http://schemas.openxmlformats.org/drawingml/2006/main" noChangeAspect="1"/>
             </wp:cNvGraphicFramePr>
@@ -3580,7 +3180,7 @@
               <a:graphicData uri="http://schemas.openxmlformats.org/drawingml/2006/picture">
                 <pic:pic xmlns:pic="http://schemas.openxmlformats.org/drawingml/2006/picture">
                   <pic:nvPicPr>
-                    <pic:cNvPr id="1293387177" name=""/>
+                    <pic:cNvPr id="1531389038" name=""/>
                     <pic:cNvPicPr/>
                   </pic:nvPicPr>
                   <pic:blipFill>
@@ -3598,7 +3198,7 @@
                   <pic:spPr>
                     <a:xfrm>
                       <a:off x="0" y="0"/>
-                      <a:ext cx="6737985" cy="4284345"/>
+                      <a:ext cx="5940425" cy="3777615"/>
                     </a:xfrm>
                     <a:prstGeom prst="rect">
                       <a:avLst/>
@@ -3622,109 +3222,39 @@
           <w:sz w:val="28"/>
           <w:szCs w:val="28"/>
         </w:rPr>
-        <w:t>При нажатии на кнопку «</w:t>
-      </w:r>
-      <w:r>
-        <w:rPr>
-          <w:rFonts w:ascii="Times New Roman" w:eastAsia="Times New Roman" w:hAnsi="Times New Roman" w:cs="Times New Roman"/>
-          <w:sz w:val="28"/>
-          <w:szCs w:val="28"/>
-          <w:lang w:val="en-US"/>
-        </w:rPr>
-        <w:t>End</w:t>
-      </w:r>
-      <w:r>
-        <w:rPr>
-          <w:rFonts w:ascii="Times New Roman" w:eastAsia="Times New Roman" w:hAnsi="Times New Roman" w:cs="Times New Roman"/>
-          <w:sz w:val="28"/>
-          <w:szCs w:val="28"/>
-        </w:rPr>
-        <w:t xml:space="preserve"> </w:t>
-      </w:r>
-      <w:r>
-        <w:rPr>
-          <w:rFonts w:ascii="Times New Roman" w:eastAsia="Times New Roman" w:hAnsi="Times New Roman" w:cs="Times New Roman"/>
-          <w:sz w:val="28"/>
-          <w:szCs w:val="28"/>
-          <w:lang w:val="en-US"/>
-        </w:rPr>
-        <w:t>the</w:t>
-      </w:r>
-      <w:r>
-        <w:rPr>
-          <w:rFonts w:ascii="Times New Roman" w:eastAsia="Times New Roman" w:hAnsi="Times New Roman" w:cs="Times New Roman"/>
-          <w:sz w:val="28"/>
-          <w:szCs w:val="28"/>
-        </w:rPr>
-        <w:t xml:space="preserve"> </w:t>
-      </w:r>
-      <w:r>
-        <w:rPr>
-          <w:rFonts w:ascii="Times New Roman" w:eastAsia="Times New Roman" w:hAnsi="Times New Roman" w:cs="Times New Roman"/>
-          <w:sz w:val="28"/>
-          <w:szCs w:val="28"/>
-          <w:lang w:val="en-US"/>
-        </w:rPr>
-        <w:t>connection</w:t>
-      </w:r>
-      <w:r>
-        <w:rPr>
-          <w:rFonts w:ascii="Times New Roman" w:eastAsia="Times New Roman" w:hAnsi="Times New Roman" w:cs="Times New Roman"/>
-          <w:sz w:val="28"/>
-          <w:szCs w:val="28"/>
-        </w:rPr>
-        <w:t xml:space="preserve"> </w:t>
-      </w:r>
-      <w:r>
-        <w:rPr>
-          <w:rFonts w:ascii="Times New Roman" w:eastAsia="Times New Roman" w:hAnsi="Times New Roman" w:cs="Times New Roman"/>
-          <w:sz w:val="28"/>
-          <w:szCs w:val="28"/>
-          <w:lang w:val="en-US"/>
-        </w:rPr>
-        <w:t>to</w:t>
-      </w:r>
-      <w:r>
-        <w:rPr>
-          <w:rFonts w:ascii="Times New Roman" w:eastAsia="Times New Roman" w:hAnsi="Times New Roman" w:cs="Times New Roman"/>
-          <w:sz w:val="28"/>
-          <w:szCs w:val="28"/>
-        </w:rPr>
-        <w:t xml:space="preserve"> </w:t>
-      </w:r>
-      <w:r>
-        <w:rPr>
-          <w:rFonts w:ascii="Times New Roman" w:eastAsia="Times New Roman" w:hAnsi="Times New Roman" w:cs="Times New Roman"/>
-          <w:sz w:val="28"/>
-          <w:szCs w:val="28"/>
-          <w:lang w:val="en-US"/>
-        </w:rPr>
-        <w:t>the</w:t>
-      </w:r>
-      <w:r>
-        <w:rPr>
-          <w:rFonts w:ascii="Times New Roman" w:eastAsia="Times New Roman" w:hAnsi="Times New Roman" w:cs="Times New Roman"/>
-          <w:sz w:val="28"/>
-          <w:szCs w:val="28"/>
-        </w:rPr>
-        <w:t xml:space="preserve"> </w:t>
-      </w:r>
-      <w:r>
-        <w:rPr>
-          <w:rFonts w:ascii="Times New Roman" w:eastAsia="Times New Roman" w:hAnsi="Times New Roman" w:cs="Times New Roman"/>
-          <w:sz w:val="28"/>
-          <w:szCs w:val="28"/>
-          <w:lang w:val="en-US"/>
-        </w:rPr>
-        <w:t>server</w:t>
-      </w:r>
-      <w:r>
-        <w:rPr>
-          <w:rFonts w:ascii="Times New Roman" w:eastAsia="Times New Roman" w:hAnsi="Times New Roman" w:cs="Times New Roman"/>
-          <w:sz w:val="28"/>
-          <w:szCs w:val="28"/>
-        </w:rPr>
-        <w:t xml:space="preserve">» флаг </w:t>
+        <w:t xml:space="preserve">При нажатии на кнопку </w:t>
+      </w:r>
+      <w:r>
+        <w:rPr>
+          <w:rFonts w:ascii="Times New Roman" w:eastAsia="Times New Roman" w:hAnsi="Times New Roman" w:cs="Times New Roman"/>
+          <w:sz w:val="28"/>
+          <w:szCs w:val="28"/>
+        </w:rPr>
+        <w:t>«</w:t>
+      </w:r>
+      <w:r>
+        <w:rPr>
+          <w:rFonts w:ascii="Times New Roman" w:eastAsia="Times New Roman" w:hAnsi="Times New Roman" w:cs="Times New Roman"/>
+          <w:sz w:val="28"/>
+          <w:szCs w:val="28"/>
+        </w:rPr>
+        <w:t>Завершить соединение</w:t>
+      </w:r>
+      <w:r>
+        <w:rPr>
+          <w:rFonts w:ascii="Times New Roman" w:eastAsia="Times New Roman" w:hAnsi="Times New Roman" w:cs="Times New Roman"/>
+          <w:sz w:val="28"/>
+          <w:szCs w:val="28"/>
+        </w:rPr>
+        <w:t>»</w:t>
+      </w:r>
+      <w:r>
+        <w:rPr>
+          <w:rFonts w:ascii="Times New Roman" w:eastAsia="Times New Roman" w:hAnsi="Times New Roman" w:cs="Times New Roman"/>
+          <w:sz w:val="28"/>
+          <w:szCs w:val="28"/>
+        </w:rPr>
+        <w:t xml:space="preserve"> флаг </w:t>
       </w:r>
       <w:proofErr w:type="spellStart"/>
       <w:r>
@@ -5056,6 +4586,24 @@
       <w:shd w:val="clear" w:color="auto" w:fill="E1DFDD"/>
     </w:rPr>
   </w:style>
+  <w:style w:type="paragraph" w:customStyle="1" w:styleId="21">
+    <w:name w:val="Основной текст 21"/>
+    <w:basedOn w:val="Normal"/>
+    <w:rsid w:val="0044253D"/>
+    <w:pPr>
+      <w:widowControl w:val="0"/>
+      <w:suppressAutoHyphens w:val="0"/>
+      <w:spacing w:after="0" w:line="240" w:lineRule="auto"/>
+      <w:ind w:firstLine="851"/>
+      <w:jc w:val="both"/>
+    </w:pPr>
+    <w:rPr>
+      <w:rFonts w:ascii="Times New Roman" w:eastAsia="Times New Roman" w:hAnsi="Times New Roman" w:cs="Times New Roman"/>
+      <w:sz w:val="28"/>
+      <w:szCs w:val="20"/>
+      <w:lang w:eastAsia="ru-RU" w:bidi="ar-SA"/>
+    </w:rPr>
+  </w:style>
 </w:styles>
 </file>
 

</xml_diff>